<commit_message>
Data files have been modified
Test & train combined into dataset.arff
</commit_message>
<xml_diff>
--- a/reports/15011021.docx
+++ b/reports/15011021.docx
@@ -29,19 +29,10 @@
         <w:t>.</w:t>
       </w:r>
       <w:r>
-        <w:t xml:space="preserve">944 örnek bulunmaktadır. Bunların </w:t>
-      </w:r>
-      <w:r>
-        <w:t>92.650</w:t>
-      </w:r>
-      <w:r>
-        <w:t xml:space="preserve"> tanesi eğitim için, </w:t>
-      </w:r>
-      <w:r>
-        <w:t>10.294</w:t>
-      </w:r>
-      <w:r>
-        <w:t xml:space="preserve"> tanesi ise test için ayrılmıştır. </w:t>
+        <w:t>944 örnek bulunmaktadır.</w:t>
+      </w:r>
+      <w:r>
+        <w:t xml:space="preserve"> </w:t>
       </w:r>
       <w:r>
         <w:t>Veri setinde iki sınıf</w:t>
@@ -53,16 +44,67 @@
         <w:t xml:space="preserve">. </w:t>
       </w:r>
       <w:r>
-        <w:t>Bu sınıflar karşılıklı maçı yapan takımları belirtmektedir. Bu kategorik değerler, 1 ve -1 olarak gösterilmektedir.</w:t>
-      </w:r>
-      <w:r>
-        <w:t xml:space="preserve"> 92.650 eğitim verisinin 43.868 tanesi -1 ile etiketlenmişken 48.782 tanesi de 1 ile etiketlenmiştir. </w:t>
-      </w:r>
-      <w:r>
-        <w:t xml:space="preserve"> </w:t>
-      </w:r>
-      <w:r>
-        <w:t>10.294 test verisinin 4.792 tanesi -1 ile 5502 tanesi ise 1 ile etiketlenmiştir.</w:t>
+        <w:t>Bu sınıflar maçı</w:t>
+      </w:r>
+      <w:r>
+        <w:t>n hangi takım tarafından kazanıldığını belirtmektedir</w:t>
+      </w:r>
+      <w:r>
+        <w:t>. Bu kategorik değerler, 1 ve -1 olarak gösterilmektedir.</w:t>
+      </w:r>
+      <w:r>
+        <w:t xml:space="preserve"> </w:t>
+      </w:r>
+      <w:r>
+        <w:t xml:space="preserve">Verilerin </w:t>
+      </w:r>
+      <w:r>
+        <w:t>4</w:t>
+      </w:r>
+      <w:r>
+        <w:t>8</w:t>
+      </w:r>
+      <w:r>
+        <w:t>.</w:t>
+      </w:r>
+      <w:r>
+        <w:t>6</w:t>
+      </w:r>
+      <w:r>
+        <w:t>6</w:t>
+      </w:r>
+      <w:r>
+        <w:t>0</w:t>
+      </w:r>
+      <w:r>
+        <w:t xml:space="preserve"> tanesi -1 ile etiketlenmişken </w:t>
+      </w:r>
+      <w:r>
+        <w:t>54</w:t>
+      </w:r>
+      <w:r>
+        <w:t>.</w:t>
+      </w:r>
+      <w:r>
+        <w:t>2</w:t>
+      </w:r>
+      <w:r>
+        <w:t>8</w:t>
+      </w:r>
+      <w:r>
+        <w:t>4</w:t>
+      </w:r>
+      <w:r>
+        <w:t xml:space="preserve"> tanesi </w:t>
+      </w:r>
+      <w:r>
+        <w:t>ise</w:t>
+      </w:r>
+      <w:r>
+        <w:t xml:space="preserve"> 1 ile etiketlenmiştir. </w:t>
+      </w:r>
+      <w:r>
+        <w:t xml:space="preserve"> </w:t>
       </w:r>
     </w:p>
     <w:p>
@@ -279,8 +321,13 @@
         <w:t>“</w:t>
       </w:r>
       <w:proofErr w:type="spellStart"/>
-      <w:r>
-        <w:t>game_mode</w:t>
+      <w:proofErr w:type="gramStart"/>
+      <w:r>
+        <w:t>game</w:t>
+      </w:r>
+      <w:proofErr w:type="gramEnd"/>
+      <w:r>
+        <w:t>_mode</w:t>
       </w:r>
       <w:proofErr w:type="spellEnd"/>
       <w:r>
@@ -647,29 +694,209 @@
       <w:proofErr w:type="spellEnd"/>
       <w:r>
         <w:t xml:space="preserve"> denk gelmektedir.</w:t>
+      </w:r>
+    </w:p>
+    <w:p>
+      <w:r>
+        <w:t>“</w:t>
+      </w:r>
+      <w:proofErr w:type="spellStart"/>
+      <w:proofErr w:type="gramStart"/>
+      <w:r>
+        <w:t>game</w:t>
+      </w:r>
+      <w:proofErr w:type="gramEnd"/>
+      <w:r>
+        <w:t>_type</w:t>
+      </w:r>
+      <w:proofErr w:type="spellEnd"/>
+      <w:r>
+        <w:t xml:space="preserve">” sütunun alabileceği değerler -1’den </w:t>
+      </w:r>
+      <w:r>
+        <w:t xml:space="preserve">8’e kadar sırasıyla </w:t>
+      </w:r>
+      <w:proofErr w:type="spellStart"/>
+      <w:r>
+        <w:t>Invalid</w:t>
+      </w:r>
+      <w:proofErr w:type="spellEnd"/>
+      <w:r>
+        <w:t xml:space="preserve">, </w:t>
+      </w:r>
+      <w:proofErr w:type="spellStart"/>
+      <w:r>
+        <w:t>Public</w:t>
+      </w:r>
+      <w:proofErr w:type="spellEnd"/>
+      <w:r>
+        <w:t xml:space="preserve"> </w:t>
+      </w:r>
+      <w:proofErr w:type="spellStart"/>
+      <w:r>
+        <w:t>matchmaking</w:t>
+      </w:r>
+      <w:proofErr w:type="spellEnd"/>
+      <w:r>
+        <w:t xml:space="preserve">, </w:t>
+      </w:r>
+      <w:proofErr w:type="spellStart"/>
+      <w:r>
+        <w:t>Practice</w:t>
+      </w:r>
+      <w:proofErr w:type="spellEnd"/>
+      <w:r>
+        <w:t xml:space="preserve">, </w:t>
+      </w:r>
+      <w:proofErr w:type="spellStart"/>
+      <w:r>
+        <w:t>Tournament</w:t>
+      </w:r>
+      <w:proofErr w:type="spellEnd"/>
+      <w:r>
+        <w:t xml:space="preserve">, </w:t>
+      </w:r>
+      <w:proofErr w:type="spellStart"/>
+      <w:r>
+        <w:t>Tutorial</w:t>
+      </w:r>
+      <w:proofErr w:type="spellEnd"/>
+      <w:r>
+        <w:t xml:space="preserve">, </w:t>
+      </w:r>
+      <w:proofErr w:type="spellStart"/>
+      <w:r>
+        <w:t>Co</w:t>
+      </w:r>
+      <w:proofErr w:type="spellEnd"/>
+      <w:r>
+        <w:t xml:space="preserve">-op </w:t>
+      </w:r>
+      <w:proofErr w:type="spellStart"/>
+      <w:r>
+        <w:t>with</w:t>
+      </w:r>
+      <w:proofErr w:type="spellEnd"/>
+      <w:r>
+        <w:t xml:space="preserve"> AI, Team </w:t>
+      </w:r>
+      <w:proofErr w:type="spellStart"/>
+      <w:r>
+        <w:t>match</w:t>
+      </w:r>
+      <w:proofErr w:type="spellEnd"/>
+      <w:r>
+        <w:t xml:space="preserve">, Solo </w:t>
+      </w:r>
+      <w:proofErr w:type="spellStart"/>
+      <w:r>
+        <w:t>queue</w:t>
+      </w:r>
+      <w:proofErr w:type="spellEnd"/>
+      <w:r>
+        <w:t xml:space="preserve">, </w:t>
+      </w:r>
+      <w:proofErr w:type="spellStart"/>
+      <w:r>
+        <w:t>Ranked</w:t>
+      </w:r>
+      <w:proofErr w:type="spellEnd"/>
+      <w:r>
+        <w:t xml:space="preserve"> </w:t>
+      </w:r>
+      <w:proofErr w:type="spellStart"/>
+      <w:r>
+        <w:t>matchmaking</w:t>
+      </w:r>
+      <w:proofErr w:type="spellEnd"/>
+      <w:r>
+        <w:t xml:space="preserve">, Solo </w:t>
+      </w:r>
+      <w:proofErr w:type="spellStart"/>
+      <w:r>
+        <w:t>Mid</w:t>
+      </w:r>
+      <w:proofErr w:type="spellEnd"/>
+      <w:r>
+        <w:t xml:space="preserve"> 1 </w:t>
+      </w:r>
+      <w:proofErr w:type="spellStart"/>
+      <w:r>
+        <w:t>vs</w:t>
+      </w:r>
+      <w:proofErr w:type="spellEnd"/>
+      <w:r>
+        <w:t xml:space="preserve"> 1</w:t>
+      </w:r>
+      <w:r>
+        <w:t>’e denk gelmektedir.</w:t>
+      </w:r>
+    </w:p>
+    <w:p>
+      <w:proofErr w:type="spellStart"/>
+      <w:r>
+        <w:t>Weka</w:t>
+      </w:r>
+      <w:proofErr w:type="spellEnd"/>
+      <w:r>
+        <w:t xml:space="preserve"> içerisinde bulunan </w:t>
+      </w:r>
+      <w:proofErr w:type="spellStart"/>
+      <w:r>
+        <w:t>Info</w:t>
+      </w:r>
+      <w:r>
+        <w:t>GainAttributeEval</w:t>
+      </w:r>
+      <w:proofErr w:type="spellEnd"/>
+      <w:r>
+        <w:t xml:space="preserve"> algoritması</w:t>
       </w:r>
       <w:bookmarkStart w:id="0" w:name="_GoBack"/>
       <w:bookmarkEnd w:id="0"/>
-    </w:p>
-    <w:p>
-      <w:r>
-        <w:t>“</w:t>
-      </w:r>
-      <w:proofErr w:type="spellStart"/>
-      <w:proofErr w:type="gramStart"/>
-      <w:r>
-        <w:t>game</w:t>
-      </w:r>
-      <w:proofErr w:type="gramEnd"/>
-      <w:r>
-        <w:t>_type</w:t>
-      </w:r>
-      <w:proofErr w:type="spellEnd"/>
-      <w:r>
-        <w:t xml:space="preserve">” sütunun alabileceği değerler -1’den </w:t>
-      </w:r>
-      <w:r>
-        <w:t xml:space="preserve">8’e kadar sırasıyla </w:t>
+      <w:r>
+        <w:t xml:space="preserve"> kullanılarak </w:t>
+      </w:r>
+      <w:r>
+        <w:t xml:space="preserve">veri seti içerisindeki ayırt edici özellikler belirlendi. İlk beş belirleyici özellik: </w:t>
+      </w:r>
+      <w:proofErr w:type="spellStart"/>
+      <w:r>
+        <w:t>enchantress</w:t>
+      </w:r>
+      <w:proofErr w:type="spellEnd"/>
+      <w:r>
+        <w:t xml:space="preserve">, </w:t>
+      </w:r>
+      <w:r>
+        <w:t>mirana</w:t>
+      </w:r>
+      <w:r>
+        <w:t xml:space="preserve">, </w:t>
+      </w:r>
+      <w:proofErr w:type="spellStart"/>
+      <w:r>
+        <w:t>life_stealer</w:t>
+      </w:r>
+      <w:proofErr w:type="spellEnd"/>
+      <w:r>
+        <w:t xml:space="preserve">, </w:t>
+      </w:r>
+      <w:proofErr w:type="spellStart"/>
+      <w:r>
+        <w:t>windrunner</w:t>
+      </w:r>
+      <w:proofErr w:type="spellEnd"/>
+      <w:r>
+        <w:t xml:space="preserve">, </w:t>
+      </w:r>
+      <w:proofErr w:type="spellStart"/>
+      <w:r>
+        <w:t>abyssal_underlord</w:t>
+      </w:r>
+      <w:proofErr w:type="spellEnd"/>
+      <w:r>
+        <w:t xml:space="preserve">. </w:t>
       </w:r>
     </w:p>
     <w:sectPr>

</xml_diff>